<commit_message>
Revised Table of content
</commit_message>
<xml_diff>
--- a/SPMP.docx
+++ b/SPMP.docx
@@ -135,7 +135,13 @@
         <w:rPr>
           <w:sz w:val="32"/>
         </w:rPr>
-        <w:t>………………….…………… 3</w:t>
+        <w:t xml:space="preserve">………………….…………… </w:t>
+      </w:r>
+      <w:r>
+        <w:rPr>
+          <w:sz w:val="32"/>
+        </w:rPr>
+        <w:t>2</w:t>
       </w:r>
     </w:p>
     <w:p>
@@ -174,7 +180,13 @@
         <w:rPr>
           <w:sz w:val="32"/>
         </w:rPr>
-        <w:t>…………..……………………… 5</w:t>
+        <w:t xml:space="preserve">…………..……………………… </w:t>
+      </w:r>
+      <w:r>
+        <w:rPr>
+          <w:sz w:val="32"/>
+        </w:rPr>
+        <w:t>3</w:t>
       </w:r>
     </w:p>
     <w:p>
@@ -193,27 +205,27 @@
         <w:rPr>
           <w:sz w:val="32"/>
         </w:rPr>
-        <w:t>……………</w:t>
-      </w:r>
+        <w:t>………………</w:t>
+      </w:r>
+      <w:proofErr w:type="gramStart"/>
       <w:r>
         <w:rPr>
           <w:sz w:val="32"/>
         </w:rPr>
-        <w:t>…</w:t>
-      </w:r>
-      <w:proofErr w:type="gramStart"/>
+        <w:t>…..</w:t>
+      </w:r>
+      <w:proofErr w:type="gramEnd"/>
       <w:r>
         <w:rPr>
           <w:sz w:val="32"/>
         </w:rPr>
-        <w:t>…..</w:t>
-      </w:r>
-      <w:proofErr w:type="gramEnd"/>
+        <w:t xml:space="preserve">……….……………… </w:t>
+      </w:r>
       <w:r>
         <w:rPr>
           <w:sz w:val="32"/>
         </w:rPr>
-        <w:t>……….……………… 6</w:t>
+        <w:t>5</w:t>
       </w:r>
     </w:p>
     <w:p>
@@ -255,7 +267,13 @@
         <w:rPr>
           <w:sz w:val="32"/>
         </w:rPr>
-        <w:t>…………………… 8</w:t>
+        <w:t xml:space="preserve">…………………… </w:t>
+      </w:r>
+      <w:r>
+        <w:rPr>
+          <w:sz w:val="32"/>
+        </w:rPr>
+        <w:t>6</w:t>
       </w:r>
     </w:p>
     <w:p>
@@ -274,7 +292,27 @@
         <w:rPr>
           <w:sz w:val="32"/>
         </w:rPr>
-        <w:t>…………….…..……….….. 10</w:t>
+        <w:t>…………</w:t>
+      </w:r>
+      <w:proofErr w:type="gramStart"/>
+      <w:r>
+        <w:rPr>
+          <w:sz w:val="32"/>
+        </w:rPr>
+        <w:t>….…..</w:t>
+      </w:r>
+      <w:proofErr w:type="gramEnd"/>
+      <w:r>
+        <w:rPr>
+          <w:sz w:val="32"/>
+        </w:rPr>
+        <w:t>……….…</w:t>
+      </w:r>
+      <w:r>
+        <w:rPr>
+          <w:sz w:val="32"/>
+        </w:rPr>
+        <w:t>….7</w:t>
       </w:r>
       <w:r>
         <w:rPr>
@@ -312,38 +350,25 @@
         <w:rPr>
           <w:sz w:val="32"/>
         </w:rPr>
-        <w:t>……………………………………………….………. 10</w:t>
-      </w:r>
-    </w:p>
-    <w:p>
-      <w:pPr>
-        <w:spacing w:after="336" w:line="259" w:lineRule="auto"/>
-        <w:ind w:right="51"/>
-      </w:pPr>
-      <w:r>
-        <w:rPr>
-          <w:b/>
+        <w:t>……………………………………………….……….</w:t>
+      </w:r>
+      <w:r>
+        <w:rPr>
           <w:sz w:val="32"/>
         </w:rPr>
-        <w:t>Gannt Chart</w:t>
+        <w:t>..</w:t>
       </w:r>
       <w:r>
         <w:rPr>
           <w:sz w:val="32"/>
         </w:rPr>
-        <w:t>………</w:t>
+        <w:t xml:space="preserve"> </w:t>
       </w:r>
       <w:r>
         <w:rPr>
           <w:sz w:val="32"/>
         </w:rPr>
-        <w:t>…….</w:t>
-      </w:r>
-      <w:r>
-        <w:rPr>
-          <w:sz w:val="32"/>
-        </w:rPr>
-        <w:t>…………………….……………………... 11</w:t>
+        <w:t>8</w:t>
       </w:r>
       <w:r>
         <w:br w:type="page"/>
@@ -480,10 +505,7 @@
         <w:ind w:left="-5"/>
       </w:pPr>
       <w:r>
-        <w:t>1</w:t>
-      </w:r>
-      <w:r>
-        <w:t>.2 Project Deliverables</w:t>
+        <w:t>1.2 Project Deliverables</w:t>
       </w:r>
     </w:p>
     <w:tbl>
@@ -494,7 +516,6 @@
         <w:tblCellMar>
           <w:top w:w="95" w:type="dxa"/>
           <w:left w:w="115" w:type="dxa"/>
-          <w:bottom w:w="0" w:type="dxa"/>
           <w:right w:w="115" w:type="dxa"/>
         </w:tblCellMar>
         <w:tblLook w:val="04A0" w:firstRow="1" w:lastRow="0" w:firstColumn="1" w:lastColumn="0" w:noHBand="0" w:noVBand="1"/>
@@ -884,10 +905,7 @@
         <w:t xml:space="preserve">in </w:t>
       </w:r>
       <w:r>
-        <w:t>the chart. However, the changes will not</w:t>
-      </w:r>
-      <w:r>
-        <w:t xml:space="preserve"> affect the over</w:t>
+        <w:t>the chart. However, the changes will not affect the over</w:t>
       </w:r>
       <w:r>
         <w:t xml:space="preserve">all </w:t>
@@ -1077,10 +1095,7 @@
         <w:ind w:left="0" w:hanging="14"/>
       </w:pPr>
       <w:r>
-        <w:t>Gant Chart: a chart that shows the work done and schedul</w:t>
-      </w:r>
-      <w:r>
-        <w:t>ing for work to be done on a specific project</w:t>
+        <w:t>Gant Chart: a chart that shows the work done and scheduling for work to be done on a specific project</w:t>
       </w:r>
       <w:r>
         <w:t>.</w:t>
@@ -1210,10 +1225,7 @@
         <w:t xml:space="preserve"> alongside a WBS</w:t>
       </w:r>
       <w:r>
-        <w:t xml:space="preserve"> to stay on schedule and will</w:t>
-      </w:r>
-      <w:r>
-        <w:t xml:space="preserve"> have frequent milestones.</w:t>
+        <w:t xml:space="preserve"> to stay on schedule and will have frequent milestones.</w:t>
       </w:r>
       <w:r>
         <w:t xml:space="preserve"> Taking into consideration the project scope and feasibility, I will utilize</w:t>
@@ -1233,6 +1245,9 @@
         <w:jc w:val="center"/>
       </w:pPr>
       <w:r>
+        <w:rPr>
+          <w:noProof/>
+        </w:rPr>
         <w:drawing>
           <wp:inline distT="0" distB="0" distL="0" distR="0" wp14:anchorId="34C079E4" wp14:editId="7D0A7B75">
             <wp:extent cx="4084890" cy="1995875"/>
@@ -1484,10 +1499,7 @@
           </w:tcPr>
           <w:p>
             <w:r>
-              <w:t>System Design</w:t>
-            </w:r>
-            <w:r>
-              <w:t>/ Development</w:t>
+              <w:t>System Design/ Development</w:t>
             </w:r>
           </w:p>
         </w:tc>
@@ -1694,8 +1706,6 @@
       </w:r>
       <w:r>
         <w:tab/>
-      </w:r>
-      <w:r>
         <w:t>Management Objectives and Priorities</w:t>
       </w:r>
     </w:p>
@@ -1794,10 +1804,7 @@
         <w:ind w:left="-15" w:firstLine="0"/>
       </w:pPr>
       <w:r>
-        <w:t>3</w:t>
-      </w:r>
-      <w:r>
-        <w:t>.2</w:t>
+        <w:t>3.2</w:t>
       </w:r>
       <w:r>
         <w:tab/>
@@ -1858,10 +1865,7 @@
         <w:t>U</w:t>
       </w:r>
       <w:r>
-        <w:t xml:space="preserve">sers will </w:t>
-      </w:r>
-      <w:r>
-        <w:t>have experience using a website.</w:t>
+        <w:t>sers will have experience using a website.</w:t>
       </w:r>
     </w:p>
     <w:p>
@@ -1897,14 +1901,7 @@
           <w:sz w:val="22"/>
           <w:vertAlign w:val="superscript"/>
         </w:rPr>
-        <w:t>t</w:t>
-      </w:r>
-      <w:r>
-        <w:rPr>
-          <w:sz w:val="22"/>
-          <w:vertAlign w:val="superscript"/>
-        </w:rPr>
-        <w:t>h</w:t>
+        <w:t>th</w:t>
       </w:r>
       <w:r>
         <w:t>, 2021.</w:t>
@@ -1930,20 +1927,13 @@
           <w:i w:val="0"/>
           <w:iCs/>
         </w:rPr>
-        <w:t>3</w:t>
+        <w:t>3.2.2</w:t>
       </w:r>
       <w:r>
         <w:rPr>
           <w:i w:val="0"/>
           <w:iCs/>
         </w:rPr>
-        <w:t>.2.2</w:t>
-      </w:r>
-      <w:r>
-        <w:rPr>
-          <w:i w:val="0"/>
-          <w:iCs/>
-        </w:rPr>
         <w:tab/>
         <w:t>Dependencies</w:t>
       </w:r>
@@ -1954,10 +1944,7 @@
         <w:ind w:left="-5"/>
       </w:pPr>
       <w:r>
-        <w:t>External dependencies include holiday</w:t>
-      </w:r>
-      <w:r>
-        <w:t xml:space="preserve">s, spring break, exam schedules, scheduled lectures and homework for classes other than this project. </w:t>
+        <w:t xml:space="preserve">External dependencies include holidays, spring break, exam schedules, scheduled lectures and homework for classes other than this project. </w:t>
       </w:r>
     </w:p>
     <w:p>
@@ -2027,16 +2014,7 @@
         </w:numPr>
       </w:pPr>
       <w:r>
-        <w:t>B</w:t>
-      </w:r>
-      <w:r>
-        <w:t>udgetary constraint $</w:t>
-      </w:r>
-      <w:r>
-        <w:t>35.98</w:t>
-      </w:r>
-      <w:r>
-        <w:t>.</w:t>
+        <w:t>Budgetary constraint $35.98.</w:t>
       </w:r>
     </w:p>
     <w:p>
@@ -2050,10 +2028,7 @@
         <w:ind w:left="-5"/>
       </w:pPr>
       <w:r>
-        <w:t>3</w:t>
-      </w:r>
-      <w:r>
-        <w:t>.3 Risk Management</w:t>
+        <w:t>3.3 Risk Management</w:t>
       </w:r>
     </w:p>
     <w:p>
@@ -2081,14 +2056,7 @@
           <w:iCs/>
         </w:rPr>
         <w:tab/>
-        <w:t>Too many planned features lead to an infeasib</w:t>
-      </w:r>
-      <w:r>
-        <w:rPr>
-          <w:i w:val="0"/>
-          <w:iCs/>
-        </w:rPr>
-        <w:t>le design</w:t>
+        <w:t>Too many planned features lead to an infeasible design</w:t>
       </w:r>
     </w:p>
     <w:p>
@@ -2147,14 +2115,7 @@
           <w:iCs/>
         </w:rPr>
         <w:tab/>
-        <w:t>Loss of critical information, documents o</w:t>
-      </w:r>
-      <w:r>
-        <w:rPr>
-          <w:i w:val="0"/>
-          <w:iCs/>
-        </w:rPr>
-        <w:t>r code</w:t>
+        <w:t>Loss of critical information, documents or code</w:t>
       </w:r>
     </w:p>
     <w:p>
@@ -2184,13 +2145,7 @@
         <w:t xml:space="preserve">Not only do </w:t>
       </w:r>
       <w:r>
-        <w:t xml:space="preserve">DreamHost </w:t>
-      </w:r>
-      <w:r>
-        <w:t>save</w:t>
-      </w:r>
-      <w:r>
-        <w:t xml:space="preserve"> all </w:t>
+        <w:t xml:space="preserve">DreamHost save all </w:t>
       </w:r>
       <w:r>
         <w:t>documentation</w:t>
@@ -2249,10 +2204,7 @@
         <w:ind w:left="-5"/>
       </w:pPr>
       <w:r>
-        <w:t>Probability: Hi</w:t>
-      </w:r>
-      <w:r>
-        <w:t>gh</w:t>
+        <w:t>Probability: High</w:t>
       </w:r>
     </w:p>
     <w:p>
@@ -2336,13 +2288,7 @@
         <w:rPr>
           <w:b/>
         </w:rPr>
-        <w:t>Part 4:</w:t>
-      </w:r>
-      <w:r>
-        <w:rPr>
-          <w:b/>
-        </w:rPr>
-        <w:t xml:space="preserve"> Technical Process</w:t>
+        <w:t>Part 4: Technical Process</w:t>
       </w:r>
     </w:p>
     <w:p>
@@ -2423,10 +2369,7 @@
         <w:ind w:hanging="360"/>
       </w:pPr>
       <w:r>
-        <w:t>DreamHost</w:t>
-      </w:r>
-      <w:r>
-        <w:t xml:space="preserve"> API (optional for backend)</w:t>
+        <w:t>DreamHost API (optional for backend)</w:t>
       </w:r>
     </w:p>
     <w:p>
@@ -2464,10 +2407,7 @@
         <w:ind w:left="-5"/>
       </w:pPr>
       <w:r>
-        <w:t>I will compile a</w:t>
-      </w:r>
-      <w:r>
-        <w:t xml:space="preserve"> number of documents over the lifetime of the project. The list of documents that will be created and maintained through the project include: </w:t>
+        <w:t xml:space="preserve">I will compile a number of documents over the lifetime of the project. The list of documents that will be created and maintained through the project include: </w:t>
       </w:r>
     </w:p>
     <w:p>
@@ -2506,13 +2446,7 @@
       </w:r>
       <w:r>
         <w:tab/>
-        <w:t xml:space="preserve">Risk analysis </w:t>
-      </w:r>
-      <w:r>
-        <w:t>reports</w:t>
-      </w:r>
-      <w:r>
-        <w:t xml:space="preserve"> defines risk handling issues</w:t>
+        <w:t>Risk analysis reports defines risk handling issues</w:t>
       </w:r>
     </w:p>
     <w:p>
@@ -2556,10 +2490,7 @@
         <w:ind w:left="-15" w:firstLine="0"/>
       </w:pPr>
       <w:r>
-        <w:t>4</w:t>
-      </w:r>
-      <w:r>
-        <w:t>.3</w:t>
+        <w:t>4.3</w:t>
       </w:r>
       <w:r>
         <w:tab/>
@@ -2663,10 +2594,7 @@
         <w:ind w:left="14" w:firstLine="706"/>
       </w:pPr>
       <w:r>
-        <w:t>D</w:t>
-      </w:r>
-      <w:r>
-        <w:t xml:space="preserve">ocuments will be managed in DreamHost. Software will be managed </w:t>
+        <w:t xml:space="preserve">Documents will be managed in DreamHost. Software will be managed </w:t>
       </w:r>
       <w:r>
         <w:t>on Joomla.</w:t>
@@ -2697,10 +2625,7 @@
     </w:p>
     <w:p>
       <w:r>
-        <w:t xml:space="preserve">SiiXRingS </w:t>
-      </w:r>
-      <w:r>
-        <w:t>Website</w:t>
+        <w:t>SiiXRingS Website</w:t>
       </w:r>
     </w:p>
     <w:p>

</xml_diff>